<commit_message>
Training Agreement has changed
</commit_message>
<xml_diff>
--- a/OJT Requirements/F2F Internship Training Agreement FINAL 01222024 1.docx
+++ b/OJT Requirements/F2F Internship Training Agreement FINAL 01222024 1.docx
@@ -46,7 +46,6 @@
           <w:rFonts w:ascii="Times New Roman" w:hAnsi="Times New Roman"/>
           <w:b/>
           <w:bCs/>
-          <w:color w:val="FF0000"/>
         </w:rPr>
       </w:pPr>
       <w:r>
@@ -71,16 +70,7 @@
           <w:b/>
           <w:bCs/>
         </w:rPr>
-        <w:t xml:space="preserve">    </w:t>
-      </w:r>
-      <w:r>
-        <w:rPr>
-          <w:rFonts w:ascii="Times New Roman" w:hAnsi="Times New Roman"/>
-          <w:b/>
-          <w:bCs/>
-          <w:color w:val="FF0000"/>
-        </w:rPr>
-        <w:t xml:space="preserve">    </w:t>
+        <w:t xml:space="preserve">        </w:t>
       </w:r>
     </w:p>
     <w:p>
@@ -89,7 +79,6 @@
         <w:rPr>
           <w:rFonts w:ascii="Times New Roman" w:hAnsi="Times New Roman"/>
           <w:b/>
-          <w:color w:val="FF0000"/>
         </w:rPr>
       </w:pPr>
       <w:r>
@@ -136,7 +125,6 @@
         <w:rPr>
           <w:rFonts w:ascii="Times New Roman" w:hAnsi="Times New Roman"/>
           <w:b/>
-          <w:color w:val="FF0000"/>
         </w:rPr>
       </w:pPr>
       <w:r>
@@ -153,7 +141,6 @@
         <w:rPr>
           <w:rFonts w:ascii="Times New Roman" w:hAnsi="Times New Roman"/>
           <w:b/>
-          <w:color w:val="FF0000"/>
         </w:rPr>
       </w:pPr>
       <w:r>
@@ -197,7 +184,6 @@
         <w:pStyle w:val="NoSpacing"/>
         <w:rPr>
           <w:rFonts w:ascii="Times New Roman" w:hAnsi="Times New Roman"/>
-          <w:color w:val="FF0000"/>
         </w:rPr>
       </w:pPr>
       <w:r>
@@ -372,16 +358,8 @@
       <w:r>
         <w:rPr>
           <w:rFonts w:ascii="Times New Roman" w:hAnsi="Times New Roman"/>
-          <w:color w:val="000000" w:themeColor="text1"/>
-        </w:rPr>
-        <w:t>Provincial Government of Tarlac</w:t>
-      </w:r>
-      <w:r>
-        <w:rPr>
-          <w:rFonts w:ascii="Times New Roman" w:hAnsi="Times New Roman"/>
-          <w:color w:val="FF0000"/>
-        </w:rPr>
-        <w:t xml:space="preserve"> </w:t>
+        </w:rPr>
+        <w:t xml:space="preserve">Go Baluyot &amp; Adion Law Office </w:t>
       </w:r>
       <w:r>
         <w:rPr>
@@ -458,14 +436,7 @@
         <w:rPr>
           <w:rFonts w:ascii="Times New Roman" w:hAnsi="Times New Roman"/>
         </w:rPr>
-        <w:t xml:space="preserve">Summary of accomplishment report duly signed by the intern and his/her </w:t>
-      </w:r>
-      <w:r>
-        <w:rPr>
-          <w:rFonts w:ascii="Times New Roman" w:hAnsi="Times New Roman"/>
-        </w:rPr>
-        <w:tab/>
-        <w:t>immediate supervisor;</w:t>
+        <w:t>Summary of accomplishment report duly signed by the intern and his/her immediate supervisor;</w:t>
       </w:r>
     </w:p>
     <w:p>
@@ -610,43 +581,25 @@
         <w:rPr>
           <w:rFonts w:ascii="Times New Roman" w:hAnsi="Times New Roman"/>
         </w:rPr>
-        <w:t xml:space="preserve">The endorsing college/university shall monitor the student intern’s performance/progress and coordinate with </w:t>
-      </w:r>
-      <w:proofErr w:type="gramStart"/>
-      <w:r>
-        <w:rPr>
-          <w:rFonts w:ascii="Times New Roman" w:hAnsi="Times New Roman"/>
-        </w:rPr>
-        <w:t xml:space="preserve">the </w:t>
-      </w:r>
-      <w:r>
-        <w:rPr>
-          <w:rFonts w:ascii="Times New Roman" w:hAnsi="Times New Roman"/>
-          <w:color w:val="FF0000"/>
+        <w:t>The endorsing college/university shall monitor the student intern’s performance/progress and coordinate with the</w:t>
+      </w:r>
+      <w:r>
+        <w:rPr>
+          <w:rFonts w:ascii="Times New Roman" w:hAnsi="Times New Roman"/>
         </w:rPr>
         <w:t xml:space="preserve"> </w:t>
       </w:r>
       <w:r>
         <w:rPr>
           <w:rFonts w:ascii="Times New Roman" w:hAnsi="Times New Roman"/>
-          <w:color w:val="000000" w:themeColor="text1"/>
-        </w:rPr>
-        <w:t>P</w:t>
-      </w:r>
-      <w:r>
-        <w:rPr>
-          <w:rFonts w:ascii="Times New Roman" w:hAnsi="Times New Roman"/>
-          <w:color w:val="000000" w:themeColor="text1"/>
-        </w:rPr>
-        <w:t>GT</w:t>
-      </w:r>
-      <w:proofErr w:type="gramEnd"/>
-      <w:r>
-        <w:rPr>
-          <w:rFonts w:ascii="Times New Roman" w:hAnsi="Times New Roman"/>
-          <w:color w:val="FF0000"/>
-        </w:rPr>
-        <w:t xml:space="preserve">   </w:t>
+        </w:rPr>
+        <w:t>Go Baluyot &amp; Adion Law Office</w:t>
+      </w:r>
+      <w:r>
+        <w:rPr>
+          <w:rFonts w:ascii="Times New Roman" w:hAnsi="Times New Roman"/>
+        </w:rPr>
+        <w:t xml:space="preserve"> </w:t>
       </w:r>
       <w:r>
         <w:rPr>
@@ -676,40 +629,35 @@
           <w:rFonts w:ascii="Times New Roman" w:hAnsi="Times New Roman"/>
         </w:rPr>
       </w:pPr>
-      <w:proofErr w:type="gramStart"/>
-      <w:r>
-        <w:rPr>
-          <w:rFonts w:ascii="Times New Roman" w:hAnsi="Times New Roman"/>
-        </w:rPr>
-        <w:t xml:space="preserve">The </w:t>
-      </w:r>
-      <w:r>
-        <w:rPr>
-          <w:rFonts w:ascii="Times New Roman" w:hAnsi="Times New Roman"/>
-          <w:color w:val="FF0000"/>
+      <w:r>
+        <w:rPr>
+          <w:rFonts w:ascii="Times New Roman" w:hAnsi="Times New Roman"/>
+        </w:rPr>
+        <w:t>The</w:t>
+      </w:r>
+      <w:r>
+        <w:rPr>
+          <w:rFonts w:ascii="Times New Roman" w:hAnsi="Times New Roman"/>
         </w:rPr>
         <w:t xml:space="preserve"> </w:t>
       </w:r>
       <w:r>
         <w:rPr>
           <w:rFonts w:ascii="Times New Roman" w:hAnsi="Times New Roman"/>
-          <w:color w:val="000000" w:themeColor="text1"/>
-        </w:rPr>
-        <w:t>PGT</w:t>
-      </w:r>
-      <w:proofErr w:type="gramEnd"/>
-      <w:r>
-        <w:rPr>
-          <w:rFonts w:ascii="Times New Roman" w:hAnsi="Times New Roman"/>
-          <w:color w:val="FF0000"/>
-        </w:rPr>
-        <w:t xml:space="preserve"> </w:t>
-      </w:r>
-      <w:r>
-        <w:rPr>
-          <w:rFonts w:ascii="Times New Roman" w:hAnsi="Times New Roman"/>
-        </w:rPr>
-        <w:t xml:space="preserve">shall conduct an orientation to the student intern prior to his/her </w:t>
+        </w:rPr>
+        <w:t>Go Baluyot &amp; Adion Law Office</w:t>
+      </w:r>
+      <w:r>
+        <w:rPr>
+          <w:rFonts w:ascii="Times New Roman" w:hAnsi="Times New Roman"/>
+        </w:rPr>
+        <w:t xml:space="preserve"> s</w:t>
+      </w:r>
+      <w:r>
+        <w:rPr>
+          <w:rFonts w:ascii="Times New Roman" w:hAnsi="Times New Roman"/>
+        </w:rPr>
+        <w:t xml:space="preserve">hall conduct an orientation to the student intern prior to his/her </w:t>
       </w:r>
       <w:r>
         <w:rPr>
@@ -756,40 +704,25 @@
           <w:rFonts w:ascii="Times New Roman" w:hAnsi="Times New Roman"/>
           <w:color w:val="000000" w:themeColor="text1"/>
         </w:rPr>
-        <w:t>PGT</w:t>
-      </w:r>
-      <w:r>
-        <w:rPr>
-          <w:rFonts w:ascii="Times New Roman" w:hAnsi="Times New Roman"/>
-          <w:color w:val="FF0000"/>
-        </w:rPr>
-        <w:t xml:space="preserve"> </w:t>
-      </w:r>
-      <w:r>
-        <w:rPr>
-          <w:rFonts w:ascii="Times New Roman" w:hAnsi="Times New Roman"/>
-        </w:rPr>
-        <w:t xml:space="preserve">shall ensure that the student intern shall be provided with a safe and conducive working environment. All necessary precautions shall be exerted by </w:t>
-      </w:r>
-      <w:r>
-        <w:rPr>
-          <w:rFonts w:ascii="Times New Roman" w:hAnsi="Times New Roman"/>
-          <w:color w:val="000000" w:themeColor="text1"/>
-        </w:rPr>
-        <w:t>PGT</w:t>
-      </w:r>
-      <w:r>
-        <w:rPr>
-          <w:rFonts w:ascii="Times New Roman" w:hAnsi="Times New Roman"/>
-          <w:color w:val="FF0000"/>
-        </w:rPr>
-        <w:t xml:space="preserve"> </w:t>
-      </w:r>
-      <w:r>
-        <w:rPr>
-          <w:rFonts w:ascii="Times New Roman" w:hAnsi="Times New Roman"/>
-        </w:rPr>
-        <w:t xml:space="preserve">to protect the intern from harm and </w:t>
+        <w:t>Go Baluyot &amp; Adion Law Office</w:t>
+      </w:r>
+      <w:r>
+        <w:rPr>
+          <w:rFonts w:ascii="Times New Roman" w:hAnsi="Times New Roman"/>
+        </w:rPr>
+        <w:t xml:space="preserve"> shall ensure that the student intern shall be provided with a safe and conducive working environment. All necessary precautions shall be exerted by </w:t>
+      </w:r>
+      <w:r>
+        <w:rPr>
+          <w:rFonts w:ascii="Times New Roman" w:hAnsi="Times New Roman"/>
+        </w:rPr>
+        <w:t>Go Baluyot &amp; Adion Law Office</w:t>
+      </w:r>
+      <w:r>
+        <w:rPr>
+          <w:rFonts w:ascii="Times New Roman" w:hAnsi="Times New Roman"/>
+        </w:rPr>
+        <w:t xml:space="preserve"> to protect the intern from harm and </w:t>
       </w:r>
       <w:r>
         <w:rPr>
@@ -810,13 +743,11 @@
         <w:jc w:val="both"/>
         <w:rPr>
           <w:rFonts w:ascii="Times New Roman" w:hAnsi="Times New Roman"/>
-          <w:color w:val="FF0000"/>
-        </w:rPr>
-      </w:pPr>
-      <w:r>
-        <w:rPr>
-          <w:rFonts w:ascii="Times New Roman" w:hAnsi="Times New Roman"/>
-          <w:color w:val="FF0000"/>
+        </w:rPr>
+      </w:pPr>
+      <w:r>
+        <w:rPr>
+          <w:rFonts w:ascii="Times New Roman" w:hAnsi="Times New Roman"/>
         </w:rPr>
         <w:t xml:space="preserve">  </w:t>
       </w:r>
@@ -842,22 +773,14 @@
       <w:r>
         <w:rPr>
           <w:rFonts w:ascii="Times New Roman" w:hAnsi="Times New Roman"/>
-          <w:color w:val="000000" w:themeColor="text1"/>
-        </w:rPr>
-        <w:t>PGT</w:t>
-      </w:r>
-      <w:r>
-        <w:rPr>
-          <w:rFonts w:ascii="Times New Roman" w:hAnsi="Times New Roman"/>
-          <w:color w:val="FF0000"/>
-        </w:rPr>
-        <w:t xml:space="preserve"> </w:t>
-      </w:r>
-      <w:r>
-        <w:rPr>
-          <w:rFonts w:ascii="Times New Roman" w:hAnsi="Times New Roman"/>
-        </w:rPr>
-        <w:t>Administrative Staff thru the HRDD shall certify the services rendered by the intern and transmit said document to the endorsing college/university.</w:t>
+        </w:rPr>
+        <w:t>Go Baluyot &amp; Adion Law Office</w:t>
+      </w:r>
+      <w:r>
+        <w:rPr>
+          <w:rFonts w:ascii="Times New Roman" w:hAnsi="Times New Roman"/>
+        </w:rPr>
+        <w:t xml:space="preserve"> Administrative Staff thru the HRDD shall certify the services rendered by the intern and transmit said document to the endorsing college/university.</w:t>
       </w:r>
     </w:p>
     <w:p>
@@ -887,14 +810,6 @@
         </w:rPr>
         <w:t>This training agreement may be terminated for just cause by any person named in this memorandum, with the understanding that adequate notice shall be given to all interested parties.</w:t>
       </w:r>
-    </w:p>
-    <w:p>
-      <w:pPr>
-        <w:pStyle w:val="NoSpacing"/>
-        <w:rPr>
-          <w:rFonts w:ascii="Times New Roman" w:hAnsi="Times New Roman"/>
-        </w:rPr>
-      </w:pPr>
     </w:p>
     <w:p>
       <w:pPr>
@@ -1227,24 +1142,24 @@
       <w:r>
         <w:rPr>
           <w:rFonts w:ascii="Times New Roman" w:hAnsi="Times New Roman"/>
-          <w:color w:val="FF0000"/>
         </w:rPr>
         <w:t xml:space="preserve"> </w:t>
       </w:r>
       <w:r>
         <w:rPr>
           <w:rFonts w:ascii="Times New Roman" w:hAnsi="Times New Roman"/>
-          <w:color w:val="000000" w:themeColor="text1"/>
-        </w:rPr>
-        <w:t>PGT</w:t>
-      </w:r>
-      <w:r>
-        <w:rPr>
-          <w:rFonts w:ascii="Times New Roman" w:hAnsi="Times New Roman"/>
-          <w:color w:val="000000" w:themeColor="text1"/>
-        </w:rPr>
-        <w:t xml:space="preserve"> </w:t>
-      </w:r>
+        </w:rPr>
+        <w:t>Go Baluyot &amp; Adion Law Office</w:t>
+      </w:r>
+    </w:p>
+    <w:p>
+      <w:pPr>
+        <w:pStyle w:val="NoSpacing"/>
+        <w:ind w:left="5760" w:firstLine="720"/>
+        <w:rPr>
+          <w:rFonts w:ascii="Times New Roman" w:hAnsi="Times New Roman"/>
+        </w:rPr>
+      </w:pPr>
       <w:r>
         <w:rPr>
           <w:rFonts w:ascii="Times New Roman" w:hAnsi="Times New Roman"/>
@@ -1573,13 +1488,7 @@
         <w:rPr>
           <w:rFonts w:ascii="Times New Roman" w:hAnsi="Times New Roman"/>
         </w:rPr>
-        <w:t xml:space="preserve"> </w:t>
-      </w:r>
-      <w:r>
-        <w:rPr>
-          <w:rFonts w:ascii="Times New Roman" w:hAnsi="Times New Roman"/>
-        </w:rPr>
-        <w:t>Coordinator</w:t>
+        <w:t xml:space="preserve"> Coordinator</w:t>
       </w:r>
       <w:r>
         <w:rPr>
@@ -1605,19 +1514,27 @@
           <w:rFonts w:ascii="Times New Roman" w:hAnsi="Times New Roman"/>
         </w:rPr>
         <w:tab/>
-        <w:t xml:space="preserve">       </w:t>
+        <w:t xml:space="preserve">      </w:t>
       </w:r>
       <w:r>
         <w:rPr>
           <w:rFonts w:ascii="Times New Roman" w:hAnsi="Times New Roman"/>
           <w:color w:val="000000" w:themeColor="text1"/>
         </w:rPr>
-        <w:t>PGT</w:t>
-      </w:r>
-      <w:r>
-        <w:rPr>
-          <w:rFonts w:ascii="Times New Roman" w:hAnsi="Times New Roman"/>
-          <w:color w:val="FF0000"/>
+        <w:t>Go Baluyot &amp; Adion Law Office</w:t>
+      </w:r>
+    </w:p>
+    <w:p>
+      <w:pPr>
+        <w:pStyle w:val="NoSpacing"/>
+        <w:ind w:left="5760" w:firstLine="720"/>
+        <w:rPr>
+          <w:rFonts w:ascii="Times New Roman" w:hAnsi="Times New Roman"/>
+        </w:rPr>
+      </w:pPr>
+      <w:r>
+        <w:rPr>
+          <w:rFonts w:ascii="Times New Roman" w:hAnsi="Times New Roman"/>
         </w:rPr>
         <w:t xml:space="preserve"> </w:t>
       </w:r>
@@ -4533,6 +4450,7 @@
   <w:style w:type="character" w:default="1" w:styleId="DefaultParagraphFont">
     <w:name w:val="Default Paragraph Font"/>
     <w:uiPriority w:val="1"/>
+    <w:semiHidden/>
     <w:unhideWhenUsed/>
   </w:style>
   <w:style w:type="table" w:default="1" w:styleId="TableNormal">
@@ -4959,6 +4877,26 @@
 </file>
 
 <file path=customXml/item1.xml><?xml version="1.0" encoding="utf-8"?>
+<p:properties xmlns:p="http://schemas.microsoft.com/office/2006/metadata/properties" xmlns:xsi="http://www.w3.org/2001/XMLSchema-instance" xmlns:pc="http://schemas.microsoft.com/office/infopath/2007/PartnerControls">
+  <documentManagement>
+    <lcf76f155ced4ddcb4097134ff3c332f xmlns="57857d7e-e729-42fc-bcf4-6734ef2ceb10">
+      <Terms xmlns="http://schemas.microsoft.com/office/infopath/2007/PartnerControls"/>
+    </lcf76f155ced4ddcb4097134ff3c332f>
+    <TaxCatchAll xmlns="62df7ed1-0a6b-4430-b49f-2cbd2655c266" xsi:nil="true"/>
+  </documentManagement>
+</p:properties>
+</file>
+
+<file path=customXml/item2.xml><?xml version="1.0" encoding="utf-8"?>
+<?mso-contentType ?>
+<FormTemplates xmlns="http://schemas.microsoft.com/sharepoint/v3/contenttype/forms">
+  <Display>DocumentLibraryForm</Display>
+  <Edit>DocumentLibraryForm</Edit>
+  <New>DocumentLibraryForm</New>
+</FormTemplates>
+</file>
+
+<file path=customXml/item3.xml><?xml version="1.0" encoding="utf-8"?>
 <ct:contentTypeSchema xmlns:ct="http://schemas.microsoft.com/office/2006/metadata/contentType" xmlns:ma="http://schemas.microsoft.com/office/2006/metadata/properties/metaAttributes" ct:_="" ma:_="" ma:contentTypeName="Document" ma:contentTypeID="0x01010085E9F88D551AB44AA6B53A4E7C8D810F" ma:contentTypeVersion="11" ma:contentTypeDescription="Create a new document." ma:contentTypeScope="" ma:versionID="c866dc91f4e930bee3c932e25c3c0839">
   <xsd:schema xmlns:xsd="http://www.w3.org/2001/XMLSchema" xmlns:xs="http://www.w3.org/2001/XMLSchema" xmlns:p="http://schemas.microsoft.com/office/2006/metadata/properties" xmlns:ns2="57857d7e-e729-42fc-bcf4-6734ef2ceb10" xmlns:ns3="62df7ed1-0a6b-4430-b49f-2cbd2655c266" targetNamespace="http://schemas.microsoft.com/office/2006/metadata/properties" ma:root="true" ma:fieldsID="da99bcf6c7fc1e58dc9370abac848295" ns2:_="" ns3:_="">
     <xsd:import namespace="57857d7e-e729-42fc-bcf4-6734ef2ceb10"/>
@@ -5153,27 +5091,26 @@
 </ct:contentTypeSchema>
 </file>
 
-<file path=customXml/item2.xml><?xml version="1.0" encoding="utf-8"?>
-<?mso-contentType ?>
-<FormTemplates xmlns="http://schemas.microsoft.com/sharepoint/v3/contenttype/forms">
-  <Display>DocumentLibraryForm</Display>
-  <Edit>DocumentLibraryForm</Edit>
-  <New>DocumentLibraryForm</New>
-</FormTemplates>
+<file path=customXml/itemProps1.xml><?xml version="1.0" encoding="utf-8"?>
+<ds:datastoreItem xmlns:ds="http://schemas.openxmlformats.org/officeDocument/2006/customXml" ds:itemID="{EEB9B0B1-C55A-40A5-A4E5-CC554AB2440A}">
+  <ds:schemaRefs>
+    <ds:schemaRef ds:uri="http://schemas.microsoft.com/office/2006/metadata/properties"/>
+    <ds:schemaRef ds:uri="http://schemas.microsoft.com/office/infopath/2007/PartnerControls"/>
+    <ds:schemaRef ds:uri="57857d7e-e729-42fc-bcf4-6734ef2ceb10"/>
+    <ds:schemaRef ds:uri="62df7ed1-0a6b-4430-b49f-2cbd2655c266"/>
+  </ds:schemaRefs>
+</ds:datastoreItem>
 </file>
 
-<file path=customXml/item3.xml><?xml version="1.0" encoding="utf-8"?>
-<p:properties xmlns:p="http://schemas.microsoft.com/office/2006/metadata/properties" xmlns:xsi="http://www.w3.org/2001/XMLSchema-instance" xmlns:pc="http://schemas.microsoft.com/office/infopath/2007/PartnerControls">
-  <documentManagement>
-    <lcf76f155ced4ddcb4097134ff3c332f xmlns="57857d7e-e729-42fc-bcf4-6734ef2ceb10">
-      <Terms xmlns="http://schemas.microsoft.com/office/infopath/2007/PartnerControls"/>
-    </lcf76f155ced4ddcb4097134ff3c332f>
-    <TaxCatchAll xmlns="62df7ed1-0a6b-4430-b49f-2cbd2655c266" xsi:nil="true"/>
-  </documentManagement>
-</p:properties>
+<file path=customXml/itemProps2.xml><?xml version="1.0" encoding="utf-8"?>
+<ds:datastoreItem xmlns:ds="http://schemas.openxmlformats.org/officeDocument/2006/customXml" ds:itemID="{168555D6-402F-4440-ADAB-D94687F68E42}">
+  <ds:schemaRefs>
+    <ds:schemaRef ds:uri="http://schemas.microsoft.com/sharepoint/v3/contenttype/forms"/>
+  </ds:schemaRefs>
+</ds:datastoreItem>
 </file>
 
-<file path=customXml/itemProps1.xml><?xml version="1.0" encoding="utf-8"?>
+<file path=customXml/itemProps3.xml><?xml version="1.0" encoding="utf-8"?>
 <ds:datastoreItem xmlns:ds="http://schemas.openxmlformats.org/officeDocument/2006/customXml" ds:itemID="{A90C9532-A9B0-4522-BA91-3EC0E2685050}">
   <ds:schemaRefs>
     <ds:schemaRef ds:uri="http://schemas.microsoft.com/office/2006/metadata/contentType"/>
@@ -5190,23 +5127,4 @@
     <ds:schemaRef ds:uri="http://schemas.microsoft.com/internal/obd"/>
   </ds:schemaRefs>
 </ds:datastoreItem>
-</file>
-
-<file path=customXml/itemProps2.xml><?xml version="1.0" encoding="utf-8"?>
-<ds:datastoreItem xmlns:ds="http://schemas.openxmlformats.org/officeDocument/2006/customXml" ds:itemID="{168555D6-402F-4440-ADAB-D94687F68E42}">
-  <ds:schemaRefs>
-    <ds:schemaRef ds:uri="http://schemas.microsoft.com/sharepoint/v3/contenttype/forms"/>
-  </ds:schemaRefs>
-</ds:datastoreItem>
-</file>
-
-<file path=customXml/itemProps3.xml><?xml version="1.0" encoding="utf-8"?>
-<ds:datastoreItem xmlns:ds="http://schemas.openxmlformats.org/officeDocument/2006/customXml" ds:itemID="{EEB9B0B1-C55A-40A5-A4E5-CC554AB2440A}">
-  <ds:schemaRefs>
-    <ds:schemaRef ds:uri="http://schemas.microsoft.com/office/2006/metadata/properties"/>
-    <ds:schemaRef ds:uri="http://schemas.microsoft.com/office/infopath/2007/PartnerControls"/>
-    <ds:schemaRef ds:uri="57857d7e-e729-42fc-bcf4-6734ef2ceb10"/>
-    <ds:schemaRef ds:uri="62df7ed1-0a6b-4430-b49f-2cbd2655c266"/>
-  </ds:schemaRefs>
-</ds:datastoreItem>
 </file>
</xml_diff>